<commit_message>
update code and graphs
</commit_message>
<xml_diff>
--- a/TEAM 6-Project Scope.docx
+++ b/TEAM 6-Project Scope.docx
@@ -1348,8 +1348,8 @@
         <w:tblDescription w:val="Layout table"/>
       </w:tblPr>
       <w:tblGrid>
-        <w:gridCol w:w="176"/>
-        <w:gridCol w:w="9184"/>
+        <w:gridCol w:w="167"/>
+        <w:gridCol w:w="9193"/>
       </w:tblGrid>
       <w:tr>
         <w:tc>
@@ -2068,14 +2068,17 @@
                 <w:szCs w:val="24"/>
               </w:rPr>
             </w:pPr>
-            <w:r>
-              <w:rPr>
-                <w:rFonts w:ascii="Times New Roman" w:hAnsi="Times New Roman" w:cs="Times New Roman"/>
-                <w:sz w:val="24"/>
-                <w:szCs w:val="24"/>
-              </w:rPr>
-              <w:t>https://www.bls.gov/charts/employment-situation/civilian-unemployment-rate.htm</w:t>
-            </w:r>
+            <w:hyperlink r:id="rId12" w:history="1">
+              <w:r>
+                <w:rPr>
+                  <w:rStyle w:val="Hyperlink"/>
+                  <w:rFonts w:ascii="Times New Roman" w:hAnsi="Times New Roman" w:cs="Times New Roman"/>
+                  <w:sz w:val="24"/>
+                  <w:szCs w:val="24"/>
+                </w:rPr>
+                <w:t>https://www.bls.gov/charts/employment-situation/civilian-unemployment-rate.htm</w:t>
+              </w:r>
+            </w:hyperlink>
           </w:p>
           <w:p>
             <w:pPr>
@@ -2091,13 +2094,69 @@
                 <w:szCs w:val="24"/>
               </w:rPr>
             </w:pPr>
-            <w:r>
-              <w:rPr>
-                <w:rFonts w:ascii="Times New Roman" w:hAnsi="Times New Roman" w:cs="Times New Roman"/>
-                <w:sz w:val="24"/>
-                <w:szCs w:val="24"/>
-              </w:rPr>
-              <w:lastRenderedPageBreak/>
+            <w:hyperlink r:id="rId13" w:history="1">
+              <w:r>
+                <w:rPr>
+                  <w:rStyle w:val="Hyperlink"/>
+                  <w:rFonts w:ascii="Times New Roman" w:hAnsi="Times New Roman" w:cs="Times New Roman"/>
+                  <w:sz w:val="24"/>
+                  <w:szCs w:val="24"/>
+                </w:rPr>
+                <w:t>https://markets.businessinsider.com/news/stocks/retail-investors-quarter-of-stock-market-coronavirus-volatility-trading-citadel-2020-7-1029382035#:~:text=Retail%20investors%20now%20account%20for,the%20market's%20trades%20in%202019</w:t>
+              </w:r>
+            </w:hyperlink>
+            <w:r>
+              <w:rPr>
+                <w:rFonts w:ascii="Times New Roman" w:hAnsi="Times New Roman" w:cs="Times New Roman"/>
+                <w:sz w:val="24"/>
+                <w:szCs w:val="24"/>
+              </w:rPr>
+              <w:t>.</w:t>
+            </w:r>
+          </w:p>
+          <w:p>
+            <w:pPr>
+              <w:pStyle w:val="TipText"/>
+              <w:numPr>
+                <w:ilvl w:val="0"/>
+                <w:numId w:val="18"/>
+              </w:numPr>
+              <w:cnfStyle w:val="000000000000" w:firstRow="0" w:lastRow="0" w:firstColumn="0" w:lastColumn="0" w:oddVBand="0" w:evenVBand="0" w:oddHBand="0" w:evenHBand="0" w:firstRowFirstColumn="0" w:firstRowLastColumn="0" w:lastRowFirstColumn="0" w:lastRowLastColumn="0"/>
+              <w:rPr>
+                <w:rFonts w:ascii="Times New Roman" w:hAnsi="Times New Roman" w:cs="Times New Roman"/>
+                <w:sz w:val="24"/>
+                <w:szCs w:val="24"/>
+              </w:rPr>
+            </w:pPr>
+            <w:r>
+              <w:rPr>
+                <w:rFonts w:ascii="Times New Roman" w:hAnsi="Times New Roman" w:cs="Times New Roman"/>
+                <w:sz w:val="24"/>
+                <w:szCs w:val="24"/>
+              </w:rPr>
+              <w:t>https://www.goodcarbadcar.net/</w:t>
+            </w:r>
+          </w:p>
+          <w:p>
+            <w:pPr>
+              <w:pStyle w:val="TipText"/>
+              <w:numPr>
+                <w:ilvl w:val="0"/>
+                <w:numId w:val="18"/>
+              </w:numPr>
+              <w:cnfStyle w:val="000000000000" w:firstRow="0" w:lastRow="0" w:firstColumn="0" w:lastColumn="0" w:oddVBand="0" w:evenVBand="0" w:oddHBand="0" w:evenHBand="0" w:firstRowFirstColumn="0" w:firstRowLastColumn="0" w:lastRowFirstColumn="0" w:lastRowLastColumn="0"/>
+              <w:rPr>
+                <w:rFonts w:ascii="Times New Roman" w:hAnsi="Times New Roman" w:cs="Times New Roman"/>
+                <w:sz w:val="24"/>
+                <w:szCs w:val="24"/>
+              </w:rPr>
+            </w:pPr>
+            <w:r>
+              <w:rPr>
+                <w:rFonts w:ascii="Times New Roman" w:hAnsi="Times New Roman" w:cs="Times New Roman"/>
+                <w:sz w:val="24"/>
+                <w:szCs w:val="24"/>
+              </w:rPr>
               <w:t>https://www.volkswagenag.com/presence/investorrelation/publications/interimreports/2020/Q3_2020_e.pdf</w:t>
             </w:r>
           </w:p>
@@ -3789,6 +3848,7 @@
                 <w:sz w:val="24"/>
                 <w:szCs w:val="24"/>
               </w:rPr>
+              <w:lastRenderedPageBreak/>
               <w:t>Pie chart displaying the top 5 vehicles (</w:t>
             </w:r>
             <w:r>
@@ -3890,7 +3950,6 @@
                 <w:sz w:val="24"/>
                 <w:szCs w:val="24"/>
               </w:rPr>
-              <w:lastRenderedPageBreak/>
               <w:t>Line plot for displaying the stock price</w:t>
             </w:r>
           </w:p>
@@ -4272,7 +4331,7 @@
     </w:tbl>
     <w:p/>
     <w:sectPr>
-      <w:footerReference w:type="default" r:id="rId12"/>
+      <w:footerReference w:type="default" r:id="rId14"/>
       <w:pgSz w:w="12240" w:h="15840" w:code="1"/>
       <w:pgMar w:top="1440" w:right="1440" w:bottom="1440" w:left="1440" w:header="720" w:footer="864" w:gutter="0"/>
       <w:cols w:space="720"/>
@@ -6678,6 +6737,7 @@
     <w:rsid w:val="00012F78"/>
     <w:rsid w:val="00540397"/>
     <w:rsid w:val="008C6D2E"/>
+    <w:rsid w:val="00BF1539"/>
     <w:rsid w:val="00C010B5"/>
   </w:rsids>
   <m:mathPr>

</xml_diff>

<commit_message>
Combine notebooks and project data organization
</commit_message>
<xml_diff>
--- a/TEAM 6-Project Scope.docx
+++ b/TEAM 6-Project Scope.docx
@@ -2094,7 +2094,7 @@
                 <w:szCs w:val="24"/>
               </w:rPr>
             </w:pPr>
-            <w:hyperlink r:id="rId13" w:history="1">
+            <w:hyperlink r:id="rId13" w:anchor=":~:text=Retail%20investors%20now%20account%20for,the%20market's%20trades%20in%202019" w:history="1">
               <w:r>
                 <w:rPr>
                   <w:rStyle w:val="Hyperlink"/>
@@ -4101,8 +4101,13 @@
             <w:tcW w:w="1827" w:type="pct"/>
           </w:tcPr>
           <w:p>
-            <w:r>
-              <w:t>Phillecia Qualls</w:t>
+            <w:proofErr w:type="spellStart"/>
+            <w:r>
+              <w:t>Phillecia</w:t>
+            </w:r>
+            <w:proofErr w:type="spellEnd"/>
+            <w:r>
+              <w:t xml:space="preserve"> Qualls</w:t>
             </w:r>
           </w:p>
         </w:tc>
@@ -6737,6 +6742,7 @@
     <w:rsid w:val="00012F78"/>
     <w:rsid w:val="00540397"/>
     <w:rsid w:val="008C6D2E"/>
+    <w:rsid w:val="00A81A6B"/>
     <w:rsid w:val="00BF1539"/>
     <w:rsid w:val="00C010B5"/>
   </w:rsids>

</xml_diff>